<commit_message>
vault backup: 2025-04-24 21:44:32
</commit_message>
<xml_diff>
--- a/6 - Main Notes/Early Wildfire Detection.docx
+++ b/6 - Main Notes/Early Wildfire Detection.docx
@@ -18,7 +18,7 @@
         <w:t xml:space="preserve">Tags:</w:t>
       </w:r>
     </w:p>
-    <w:bookmarkStart w:id="21" w:name="X62f5fce8b5e4ea402d915934197b35b74be6db2"/>
+    <w:bookmarkStart w:id="28" w:name="X62f5fce8b5e4ea402d915934197b35b74be6db2"/>
     <w:p>
       <w:pPr>
         <w:pStyle w:val="Heading1"/>
@@ -299,18 +299,21 @@
       <w:r>
         <w:t xml:space="preserve">tùy mô hình.</w:t>
       </w:r>
-      <w:r>
-        <w:t xml:space="preserve"> </w:t>
-      </w:r>
-      <w:r>
-        <w:t xml:space="preserve">### Introduction Summary</w:t>
+    </w:p>
+    <w:bookmarkStart w:id="20" w:name="introduction-summary"/>
+    <w:p>
+      <w:pPr>
+        <w:pStyle w:val="Heading3"/>
+      </w:pPr>
+      <w:r>
+        <w:t xml:space="preserve">Introduction Summary</w:t>
       </w:r>
     </w:p>
     <w:p>
       <w:pPr>
         <w:numPr>
           <w:ilvl w:val="0"/>
-          <w:numId w:val="1001"/>
+          <w:numId w:val="1004"/>
         </w:numPr>
         <w:pStyle w:val="Compact"/>
       </w:pPr>
@@ -322,7 +325,7 @@
       <w:pPr>
         <w:numPr>
           <w:ilvl w:val="0"/>
-          <w:numId w:val="1001"/>
+          <w:numId w:val="1004"/>
         </w:numPr>
         <w:pStyle w:val="Compact"/>
       </w:pPr>
@@ -334,7 +337,7 @@
       <w:pPr>
         <w:numPr>
           <w:ilvl w:val="1"/>
-          <w:numId w:val="1004"/>
+          <w:numId w:val="1005"/>
         </w:numPr>
         <w:pStyle w:val="Compact"/>
       </w:pPr>
@@ -350,372 +353,377 @@
       <w:pPr>
         <w:numPr>
           <w:ilvl w:val="1"/>
+          <w:numId w:val="1005"/>
+        </w:numPr>
+        <w:pStyle w:val="Compact"/>
+      </w:pPr>
+      <w:r>
+        <w:t xml:space="preserve">Dạng mặt đất và trên không phổ biến hơn vì chi phí ban đầu và kỹ thuật đơn giản hơn.</w:t>
+      </w:r>
+    </w:p>
+    <w:p>
+      <w:pPr>
+        <w:numPr>
+          <w:ilvl w:val="1"/>
+          <w:numId w:val="1005"/>
+        </w:numPr>
+        <w:pStyle w:val="Compact"/>
+      </w:pPr>
+      <w:r>
+        <w:t xml:space="preserve">Tuy nhiên, do số lượng vệ tinh phóng lên tăng mạnh và chi phí giảm, nghiên cứu về vệ tinh đang được đẩy mạnh.</w:t>
+      </w:r>
+    </w:p>
+    <w:p>
+      <w:pPr>
+        <w:numPr>
+          <w:ilvl w:val="0"/>
           <w:numId w:val="1004"/>
         </w:numPr>
         <w:pStyle w:val="Compact"/>
       </w:pPr>
       <w:r>
-        <w:t xml:space="preserve">Dạng mặt đất và trên không phổ biến hơn vì chi phí ban đầu và kỹ thuật đơn giản hơn.</w:t>
-      </w:r>
-    </w:p>
-    <w:p>
-      <w:pPr>
-        <w:numPr>
-          <w:ilvl w:val="1"/>
+        <w:t xml:space="preserve">Trình bày về các ưu điểm của việc sử dụng vệ tinh:</w:t>
+      </w:r>
+    </w:p>
+    <w:p>
+      <w:pPr>
+        <w:numPr>
+          <w:ilvl w:val="1"/>
+          <w:numId w:val="1006"/>
+        </w:numPr>
+        <w:pStyle w:val="Compact"/>
+      </w:pPr>
+      <w:r>
+        <w:t xml:space="preserve">Có thể giám sát những khu vực xa xôi, khó tiếp cận.</w:t>
+      </w:r>
+    </w:p>
+    <w:p>
+      <w:pPr>
+        <w:numPr>
+          <w:ilvl w:val="1"/>
+          <w:numId w:val="1006"/>
+        </w:numPr>
+        <w:pStyle w:val="Compact"/>
+      </w:pPr>
+      <w:r>
+        <w:t xml:space="preserve">Quan sát liên tục cả vào ban đêm hoặc trong thời tiết xấu.</w:t>
+      </w:r>
+    </w:p>
+    <w:p>
+      <w:pPr>
+        <w:numPr>
+          <w:ilvl w:val="1"/>
+          <w:numId w:val="1006"/>
+        </w:numPr>
+        <w:pStyle w:val="Compact"/>
+      </w:pPr>
+      <w:r>
+        <w:t xml:space="preserve">Về lâu dài tiết kiệm chi phí bảo trì so với các phương pháp khác.</w:t>
+      </w:r>
+    </w:p>
+    <w:p>
+      <w:pPr>
+        <w:numPr>
+          <w:ilvl w:val="0"/>
           <w:numId w:val="1004"/>
         </w:numPr>
         <w:pStyle w:val="Compact"/>
       </w:pPr>
       <w:r>
-        <w:t xml:space="preserve">Tuy nhiên, do số lượng vệ tinh phóng lên tăng mạnh và chi phí giảm, nghiên cứu về vệ tinh đang được đẩy mạnh.</w:t>
+        <w:t xml:space="preserve">Trình bày cụ thể về những ưu điểm của</w:t>
+      </w:r>
+      <w:r>
+        <w:t xml:space="preserve"> </w:t>
+      </w:r>
+      <w:r>
+        <w:rPr>
+          <w:bCs/>
+          <w:b/>
+        </w:rPr>
+        <w:t xml:space="preserve">CubeSat</w:t>
+      </w:r>
+      <w:r>
+        <w:t xml:space="preserve">:</w:t>
+      </w:r>
+    </w:p>
+    <w:p>
+      <w:pPr>
+        <w:numPr>
+          <w:ilvl w:val="1"/>
+          <w:numId w:val="1007"/>
+        </w:numPr>
+        <w:pStyle w:val="Compact"/>
+      </w:pPr>
+      <w:r>
+        <w:t xml:space="preserve">Giá rẻ, dễ triển khai, mở rộng vùng quan sát trên toàn cầu.</w:t>
+      </w:r>
+    </w:p>
+    <w:p>
+      <w:pPr>
+        <w:numPr>
+          <w:ilvl w:val="1"/>
+          <w:numId w:val="1007"/>
+        </w:numPr>
+        <w:pStyle w:val="Compact"/>
+      </w:pPr>
+      <w:r>
+        <w:t xml:space="preserve">Có thể chọn quỹ đạo để theo dõi nhiều nơi hoặc giám sát liên tục một khu vực.</w:t>
+      </w:r>
+    </w:p>
+    <w:p>
+      <w:pPr>
+        <w:numPr>
+          <w:ilvl w:val="1"/>
+          <w:numId w:val="1007"/>
+        </w:numPr>
+        <w:pStyle w:val="Compact"/>
+      </w:pPr>
+      <w:r>
+        <w:t xml:space="preserve">Có thể dùng nhiều CubeSat để vượt qua hạn chế về băng thông truyền tín hiệu.</w:t>
       </w:r>
     </w:p>
     <w:p>
       <w:pPr>
         <w:numPr>
           <w:ilvl w:val="0"/>
-          <w:numId w:val="1001"/>
-        </w:numPr>
-        <w:pStyle w:val="Compact"/>
-      </w:pPr>
-      <w:r>
-        <w:t xml:space="preserve">Trình bày về các ưu điểm của việc sử dụng vệ tinh:</w:t>
-      </w:r>
-    </w:p>
-    <w:p>
-      <w:pPr>
-        <w:numPr>
-          <w:ilvl w:val="1"/>
-          <w:numId w:val="1005"/>
-        </w:numPr>
-        <w:pStyle w:val="Compact"/>
-      </w:pPr>
-      <w:r>
-        <w:t xml:space="preserve">Có thể giám sát những khu vực xa xôi, khó tiếp cận.</w:t>
-      </w:r>
-    </w:p>
-    <w:p>
-      <w:pPr>
-        <w:numPr>
-          <w:ilvl w:val="1"/>
-          <w:numId w:val="1005"/>
-        </w:numPr>
-        <w:pStyle w:val="Compact"/>
-      </w:pPr>
-      <w:r>
-        <w:t xml:space="preserve">Quan sát liên tục cả vào ban đêm hoặc trong thời tiết xấu.</w:t>
-      </w:r>
-    </w:p>
-    <w:p>
-      <w:pPr>
-        <w:numPr>
-          <w:ilvl w:val="1"/>
-          <w:numId w:val="1005"/>
-        </w:numPr>
-        <w:pStyle w:val="Compact"/>
-      </w:pPr>
-      <w:r>
-        <w:t xml:space="preserve">Về lâu dài tiết kiệm chi phí bảo trì so với các phương pháp khác.</w:t>
+          <w:numId w:val="1004"/>
+        </w:numPr>
+        <w:pStyle w:val="Compact"/>
+      </w:pPr>
+      <w:r>
+        <w:t xml:space="preserve">Những hạn chế của CubeSat:</w:t>
+      </w:r>
+    </w:p>
+    <w:p>
+      <w:pPr>
+        <w:numPr>
+          <w:ilvl w:val="1"/>
+          <w:numId w:val="1008"/>
+        </w:numPr>
+        <w:pStyle w:val="Compact"/>
+      </w:pPr>
+      <w:r>
+        <w:t xml:space="preserve">Kích thước nhỏ nên camera payload capacity nhỏ → không thể sử dụng thuật toán so sánh nhiều băng tần như các vệ tinh lớn.</w:t>
+      </w:r>
+    </w:p>
+    <w:p>
+      <w:pPr>
+        <w:numPr>
+          <w:ilvl w:val="1"/>
+          <w:numId w:val="1008"/>
+        </w:numPr>
+        <w:pStyle w:val="Compact"/>
+      </w:pPr>
+      <w:r>
+        <w:t xml:space="preserve">Khả năng xử lý phần mềm giới hạn → không thể implementing các mô hình deep learning nặng.</w:t>
       </w:r>
     </w:p>
     <w:p>
       <w:pPr>
         <w:numPr>
           <w:ilvl w:val="0"/>
-          <w:numId w:val="1001"/>
-        </w:numPr>
-        <w:pStyle w:val="Compact"/>
-      </w:pPr>
-      <w:r>
-        <w:t xml:space="preserve">Trình bày cụ thể về những ưu điểm của</w:t>
-      </w:r>
-      <w:r>
-        <w:t xml:space="preserve"> </w:t>
-      </w:r>
-      <w:r>
-        <w:rPr>
-          <w:bCs/>
-          <w:b/>
-        </w:rPr>
-        <w:t xml:space="preserve">CubeSat</w:t>
-      </w:r>
-      <w:r>
-        <w:t xml:space="preserve">:</w:t>
-      </w:r>
-    </w:p>
-    <w:p>
-      <w:pPr>
-        <w:numPr>
-          <w:ilvl w:val="1"/>
-          <w:numId w:val="1006"/>
-        </w:numPr>
-        <w:pStyle w:val="Compact"/>
-      </w:pPr>
-      <w:r>
-        <w:t xml:space="preserve">Giá rẻ, dễ triển khai, mở rộng vùng quan sát trên toàn cầu.</w:t>
-      </w:r>
-    </w:p>
-    <w:p>
-      <w:pPr>
-        <w:numPr>
-          <w:ilvl w:val="1"/>
-          <w:numId w:val="1006"/>
-        </w:numPr>
-        <w:pStyle w:val="Compact"/>
-      </w:pPr>
-      <w:r>
-        <w:t xml:space="preserve">Có thể chọn quỹ đạo để theo dõi nhiều nơi hoặc giám sát liên tục một khu vực.</w:t>
-      </w:r>
-    </w:p>
-    <w:p>
-      <w:pPr>
-        <w:numPr>
-          <w:ilvl w:val="1"/>
-          <w:numId w:val="1006"/>
-        </w:numPr>
-        <w:pStyle w:val="Compact"/>
-      </w:pPr>
-      <w:r>
-        <w:t xml:space="preserve">Có thể dùng nhiều CubeSat để vượt qua hạn chế về băng thông truyền tín hiệu.</w:t>
+          <w:numId w:val="1004"/>
+        </w:numPr>
+        <w:pStyle w:val="Compact"/>
+      </w:pPr>
+      <w:r>
+        <w:t xml:space="preserve">Do đó, cần giải pháp nhẹ, hiệu quả và dùng ít dữ liệu đầu vào.</w:t>
+      </w:r>
+    </w:p>
+    <w:p>
+      <w:pPr>
+        <w:numPr>
+          <w:ilvl w:val="1"/>
+          <w:numId w:val="1009"/>
+        </w:numPr>
+        <w:pStyle w:val="Compact"/>
+      </w:pPr>
+      <w:r>
+        <w:t xml:space="preserve">=&gt; Bài báo đề xuất dùng kỹ thuật</w:t>
+      </w:r>
+      <w:r>
+        <w:t xml:space="preserve"> </w:t>
+      </w:r>
+      <w:r>
+        <w:rPr>
+          <w:bCs/>
+          <w:b/>
+        </w:rPr>
+        <w:t xml:space="preserve">super-resolution</w:t>
+      </w:r>
+      <w:r>
+        <w:t xml:space="preserve"> </w:t>
+      </w:r>
+      <w:r>
+        <w:t xml:space="preserve">để cải thiện hiệu quả phát hiện cháy rừng từ ảnh CubeSat, dù bị giới hạn về số băng tần và bộ nhớ.</w:t>
+      </w:r>
+    </w:p>
+    <w:bookmarkEnd w:id="20"/>
+    <w:bookmarkStart w:id="21" w:name="super-resolution-technique"/>
+    <w:p>
+      <w:pPr>
+        <w:pStyle w:val="Heading3"/>
+      </w:pPr>
+      <w:r>
+        <w:t xml:space="preserve">Super-resolution technique:</w:t>
       </w:r>
     </w:p>
     <w:p>
       <w:pPr>
         <w:numPr>
           <w:ilvl w:val="0"/>
-          <w:numId w:val="1001"/>
-        </w:numPr>
-        <w:pStyle w:val="Compact"/>
-      </w:pPr>
-      <w:r>
-        <w:t xml:space="preserve">Những hạn chế của CubeSat:</w:t>
-      </w:r>
-    </w:p>
-    <w:p>
-      <w:pPr>
-        <w:numPr>
-          <w:ilvl w:val="1"/>
-          <w:numId w:val="1007"/>
-        </w:numPr>
-        <w:pStyle w:val="Compact"/>
-      </w:pPr>
-      <w:r>
-        <w:t xml:space="preserve">Kích thước nhỏ nên camera payload capacity nhỏ → không thể sử dụng thuật toán so sánh nhiều băng tần như các vệ tinh lớn.</w:t>
-      </w:r>
-    </w:p>
-    <w:p>
-      <w:pPr>
-        <w:numPr>
-          <w:ilvl w:val="1"/>
-          <w:numId w:val="1007"/>
-        </w:numPr>
-        <w:pStyle w:val="Compact"/>
-      </w:pPr>
-      <w:r>
-        <w:t xml:space="preserve">Khả năng xử lý phần mềm giới hạn → không thể implementing các mô hình deep learning nặng.</w:t>
+          <w:numId w:val="1010"/>
+        </w:numPr>
+        <w:pStyle w:val="Compact"/>
+      </w:pPr>
+      <w:r>
+        <w:t xml:space="preserve">Kỹ thuật super-resolution sẽ được thực hiện tại trạm ở mặt đất, mà không cần phải thay đổi bất kỳ phần cứng nào của CubeSat</w:t>
       </w:r>
     </w:p>
     <w:p>
       <w:pPr>
         <w:numPr>
           <w:ilvl w:val="0"/>
-          <w:numId w:val="1001"/>
-        </w:numPr>
-        <w:pStyle w:val="Compact"/>
-      </w:pPr>
-      <w:r>
-        <w:t xml:space="preserve">Do đó, cần giải pháp nhẹ, hiệu quả và dùng ít dữ liệu đầu vào.</w:t>
-      </w:r>
-    </w:p>
-    <w:p>
-      <w:pPr>
-        <w:numPr>
-          <w:ilvl w:val="1"/>
-          <w:numId w:val="1008"/>
-        </w:numPr>
-        <w:pStyle w:val="Compact"/>
-      </w:pPr>
-      <w:r>
-        <w:t xml:space="preserve">=&gt; Bài báo đề xuất dùng kỹ thuật</w:t>
-      </w:r>
-      <w:r>
-        <w:t xml:space="preserve"> </w:t>
-      </w:r>
-      <w:r>
-        <w:rPr>
-          <w:bCs/>
-          <w:b/>
-        </w:rPr>
-        <w:t xml:space="preserve">super-resolution</w:t>
-      </w:r>
-      <w:r>
-        <w:t xml:space="preserve"> </w:t>
-      </w:r>
-      <w:r>
-        <w:t xml:space="preserve">để cải thiện hiệu quả phát hiện cháy rừng từ ảnh CubeSat, dù bị giới hạn về số băng tần và bộ nhớ.</w:t>
-      </w:r>
-      <w:r>
-        <w:t xml:space="preserve"> </w:t>
-      </w:r>
-      <w:r>
-        <w:t xml:space="preserve">### Super-resolution technique:</w:t>
+          <w:numId w:val="1010"/>
+        </w:numPr>
+        <w:pStyle w:val="Compact"/>
+      </w:pPr>
+      <w:r>
+        <w:t xml:space="preserve">Mục tiêu là giúp hệ thống</w:t>
+      </w:r>
+      <w:r>
+        <w:t xml:space="preserve"> </w:t>
+      </w:r>
+      <w:r>
+        <w:rPr>
+          <w:bCs/>
+          <w:b/>
+        </w:rPr>
+        <w:t xml:space="preserve">phát hiện cháy rừng thời gian thực trên toàn cầu bằng CubeSat</w:t>
+      </w:r>
+      <w:r>
+        <w:t xml:space="preserve">.</w:t>
       </w:r>
     </w:p>
     <w:p>
       <w:pPr>
         <w:numPr>
           <w:ilvl w:val="0"/>
-          <w:numId w:val="1001"/>
-        </w:numPr>
-        <w:pStyle w:val="Compact"/>
-      </w:pPr>
-      <w:r>
-        <w:t xml:space="preserve">Kỹ thuật super-resolution sẽ được thực hiện tại trạm ở mặt đất, mà không cần phải thay đổi bất kỳ phần cứng nào của CubeSat</w:t>
+          <w:numId w:val="1010"/>
+        </w:numPr>
+        <w:pStyle w:val="Compact"/>
+      </w:pPr>
+      <w:r>
+        <w:t xml:space="preserve">Ưu điểm:</w:t>
+      </w:r>
+    </w:p>
+    <w:p>
+      <w:pPr>
+        <w:numPr>
+          <w:ilvl w:val="1"/>
+          <w:numId w:val="1011"/>
+        </w:numPr>
+        <w:pStyle w:val="Compact"/>
+      </w:pPr>
+      <w:r>
+        <w:t xml:space="preserve">Khắc phục các giới hạn của CubeSat (kích thước nhỏ, băng thông thấp, tải trọng hạn chế).</w:t>
+      </w:r>
+    </w:p>
+    <w:p>
+      <w:pPr>
+        <w:numPr>
+          <w:ilvl w:val="1"/>
+          <w:numId w:val="1011"/>
+        </w:numPr>
+        <w:pStyle w:val="Compact"/>
+      </w:pPr>
+      <w:r>
+        <w:t xml:space="preserve">Ảnh RGB từ CubeSat được xử lý nâng cao độ phân giải ở mặt đất → cải thiện chất lượng ảnh.</w:t>
+      </w:r>
+    </w:p>
+    <w:p>
+      <w:pPr>
+        <w:numPr>
+          <w:ilvl w:val="1"/>
+          <w:numId w:val="1011"/>
+        </w:numPr>
+        <w:pStyle w:val="Compact"/>
+      </w:pPr>
+      <w:r>
+        <w:t xml:space="preserve">Khi so sánh mô hình học sâu trên ảnh gốc và ảnh đã enhanced, kết quả cho thấy:</w:t>
+      </w:r>
+    </w:p>
+    <w:p>
+      <w:pPr>
+        <w:numPr>
+          <w:ilvl w:val="2"/>
+          <w:numId w:val="1012"/>
+        </w:numPr>
+        <w:pStyle w:val="Compact"/>
+      </w:pPr>
+      <w:r>
+        <w:rPr>
+          <w:bCs/>
+          <w:b/>
+        </w:rPr>
+        <w:t xml:space="preserve">Tốc độ học nhanh hơn</w:t>
+      </w:r>
+    </w:p>
+    <w:p>
+      <w:pPr>
+        <w:numPr>
+          <w:ilvl w:val="2"/>
+          <w:numId w:val="1012"/>
+        </w:numPr>
+        <w:pStyle w:val="Compact"/>
+      </w:pPr>
+      <w:r>
+        <w:rPr>
+          <w:bCs/>
+          <w:b/>
+        </w:rPr>
+        <w:t xml:space="preserve">Hiệu suất phát hiện cháy tốt hơn</w:t>
+      </w:r>
+    </w:p>
+    <w:bookmarkEnd w:id="21"/>
+    <w:bookmarkStart w:id="22" w:name="materials"/>
+    <w:p>
+      <w:pPr>
+        <w:pStyle w:val="Heading3"/>
+      </w:pPr>
+      <w:r>
+        <w:t xml:space="preserve">Materials</w:t>
       </w:r>
     </w:p>
     <w:p>
       <w:pPr>
         <w:numPr>
           <w:ilvl w:val="0"/>
-          <w:numId w:val="1001"/>
-        </w:numPr>
-        <w:pStyle w:val="Compact"/>
-      </w:pPr>
-      <w:r>
-        <w:t xml:space="preserve">Mục tiêu là giúp hệ thống</w:t>
-      </w:r>
-      <w:r>
-        <w:t xml:space="preserve"> </w:t>
-      </w:r>
-      <w:r>
-        <w:rPr>
-          <w:bCs/>
-          <w:b/>
-        </w:rPr>
-        <w:t xml:space="preserve">phát hiện cháy rừng thời gian thực trên toàn cầu bằng CubeSat</w:t>
-      </w:r>
-      <w:r>
-        <w:t xml:space="preserve">.</w:t>
-      </w:r>
-      <w:r>
-        <w:br/>
+          <w:numId w:val="1013"/>
+        </w:numPr>
+        <w:pStyle w:val="Compact"/>
+      </w:pPr>
+      <w:r>
+        <w:t xml:space="preserve">Dữ liệu dùng cho training được tiền xử lý từ data Landsat-8</w:t>
+      </w:r>
+    </w:p>
+    <w:p>
+      <w:pPr>
+        <w:numPr>
+          <w:ilvl w:val="1"/>
+          <w:numId w:val="1014"/>
+        </w:numPr>
+        <w:pStyle w:val="Compact"/>
+      </w:pPr>
+      <w:r>
+        <w:t xml:space="preserve">Ảnh Landsat-8 có 11 băng tần (multispectral), nhưng loại bỏ band 8 (panchromatic), còn lại 10 band → lưu dưới định dạng TIFF.</w:t>
       </w:r>
     </w:p>
     <w:p>
       <w:pPr>
         <w:numPr>
           <w:ilvl w:val="0"/>
-          <w:numId w:val="1001"/>
-        </w:numPr>
-        <w:pStyle w:val="Compact"/>
-      </w:pPr>
-      <w:r>
-        <w:t xml:space="preserve">Ưu điểm:</w:t>
-      </w:r>
-    </w:p>
-    <w:p>
-      <w:pPr>
-        <w:numPr>
-          <w:ilvl w:val="1"/>
-          <w:numId w:val="1009"/>
-        </w:numPr>
-        <w:pStyle w:val="Compact"/>
-      </w:pPr>
-      <w:r>
-        <w:t xml:space="preserve">Khắc phục các giới hạn của CubeSat (kích thước nhỏ, băng thông thấp, tải trọng hạn chế).</w:t>
-      </w:r>
-    </w:p>
-    <w:p>
-      <w:pPr>
-        <w:numPr>
-          <w:ilvl w:val="1"/>
-          <w:numId w:val="1009"/>
-        </w:numPr>
-        <w:pStyle w:val="Compact"/>
-      </w:pPr>
-      <w:r>
-        <w:t xml:space="preserve">Ảnh RGB từ CubeSat được xử lý nâng cao độ phân giải ở mặt đất → cải thiện chất lượng ảnh.</w:t>
-      </w:r>
-    </w:p>
-    <w:p>
-      <w:pPr>
-        <w:numPr>
-          <w:ilvl w:val="1"/>
-          <w:numId w:val="1009"/>
-        </w:numPr>
-        <w:pStyle w:val="Compact"/>
-      </w:pPr>
-      <w:r>
-        <w:t xml:space="preserve">Khi so sánh mô hình học sâu trên ảnh gốc và ảnh đã enhanced, kết quả cho thấy:</w:t>
-      </w:r>
-    </w:p>
-    <w:p>
-      <w:pPr>
-        <w:numPr>
-          <w:ilvl w:val="2"/>
-          <w:numId w:val="1010"/>
-        </w:numPr>
-        <w:pStyle w:val="Compact"/>
-      </w:pPr>
-      <w:r>
-        <w:rPr>
-          <w:bCs/>
-          <w:b/>
-        </w:rPr>
-        <w:t xml:space="preserve">Tốc độ học nhanh hơn</w:t>
-      </w:r>
-    </w:p>
-    <w:p>
-      <w:pPr>
-        <w:numPr>
-          <w:ilvl w:val="2"/>
-          <w:numId w:val="1010"/>
-        </w:numPr>
-        <w:pStyle w:val="Compact"/>
-      </w:pPr>
-      <w:r>
-        <w:rPr>
-          <w:bCs/>
-          <w:b/>
-        </w:rPr>
-        <w:t xml:space="preserve">Hiệu suất phát hiện cháy tốt hơn</w:t>
-      </w:r>
-      <w:r>
-        <w:t xml:space="preserve"> </w:t>
-      </w:r>
-      <w:r>
-        <w:t xml:space="preserve">### Materials</w:t>
-      </w:r>
-    </w:p>
-    <w:p>
-      <w:pPr>
-        <w:numPr>
-          <w:ilvl w:val="0"/>
-          <w:numId w:val="1001"/>
-        </w:numPr>
-        <w:pStyle w:val="Compact"/>
-      </w:pPr>
-      <w:r>
-        <w:t xml:space="preserve">Dữ liệu dùng cho training được tiền xử lý từ data Landsat-8</w:t>
-      </w:r>
-    </w:p>
-    <w:p>
-      <w:pPr>
-        <w:numPr>
-          <w:ilvl w:val="1"/>
-          <w:numId w:val="1011"/>
-        </w:numPr>
-        <w:pStyle w:val="Compact"/>
-      </w:pPr>
-      <w:r>
-        <w:t xml:space="preserve">Ảnh Landsat-8 có 11 băng tần (multispectral), nhưng loại bỏ band 8 (panchromatic), còn lại 10 band → lưu dưới định dạng TIFF.</w:t>
-      </w:r>
-    </w:p>
-    <w:p>
-      <w:pPr>
-        <w:numPr>
-          <w:ilvl w:val="0"/>
-          <w:numId w:val="1001"/>
+          <w:numId w:val="1013"/>
         </w:numPr>
         <w:pStyle w:val="Compact"/>
       </w:pPr>
@@ -727,7 +735,7 @@
       <w:pPr>
         <w:numPr>
           <w:ilvl w:val="1"/>
-          <w:numId w:val="1012"/>
+          <w:numId w:val="1015"/>
         </w:numPr>
         <w:pStyle w:val="Compact"/>
       </w:pPr>
@@ -780,14 +788,14 @@
         <w:t xml:space="preserve"> </w:t>
       </w:r>
       <w:r>
-        <w:t xml:space="preserve">[[Pasted image 20250424124416.png]]</w:t>
-      </w:r>
-    </w:p>
-    <w:p>
-      <w:pPr>
-        <w:numPr>
-          <w:ilvl w:val="1"/>
-          <w:numId w:val="1012"/>
+        <w:t xml:space="preserve">![[Pasted image 20250424124416.png]]</w:t>
+      </w:r>
+    </w:p>
+    <w:p>
+      <w:pPr>
+        <w:numPr>
+          <w:ilvl w:val="1"/>
+          <w:numId w:val="1015"/>
         </w:numPr>
         <w:pStyle w:val="Compact"/>
       </w:pPr>
@@ -815,7 +823,7 @@
       <w:pPr>
         <w:numPr>
           <w:ilvl w:val="1"/>
-          <w:numId w:val="1012"/>
+          <w:numId w:val="1015"/>
         </w:numPr>
         <w:pStyle w:val="Compact"/>
       </w:pPr>
@@ -843,7 +851,7 @@
       <w:pPr>
         <w:numPr>
           <w:ilvl w:val="2"/>
-          <w:numId w:val="1013"/>
+          <w:numId w:val="1016"/>
         </w:numPr>
         <w:pStyle w:val="Compact"/>
       </w:pPr>
@@ -855,22 +863,19 @@
       <w:pPr>
         <w:numPr>
           <w:ilvl w:val="2"/>
-          <w:numId w:val="1013"/>
+          <w:numId w:val="1016"/>
         </w:numPr>
         <w:pStyle w:val="Compact"/>
       </w:pPr>
       <w:r>
         <w:t xml:space="preserve">Murphy et al.</w:t>
       </w:r>
-      <w:r>
-        <w:br/>
-      </w:r>
     </w:p>
     <w:p>
       <w:pPr>
         <w:numPr>
           <w:ilvl w:val="2"/>
-          <w:numId w:val="1013"/>
+          <w:numId w:val="1016"/>
         </w:numPr>
         <w:pStyle w:val="Compact"/>
       </w:pPr>
@@ -882,92 +887,47 @@
       <w:pPr>
         <w:numPr>
           <w:ilvl w:val="1"/>
-          <w:numId w:val="1012"/>
-        </w:numPr>
-        <w:pStyle w:val="Compact"/>
-      </w:pPr>
-      <w:r>
-        <w:t xml:space="preserve">“</w:t>
-      </w:r>
-      <w:r>
-        <w:t xml:space="preserve">Since the three algorithms are not ground truth, they sometimes produce slightly different results</w:t>
-      </w:r>
-      <w:r>
-        <w:t xml:space="preserve">”</w:t>
-      </w:r>
-      <w:r>
-        <w:t xml:space="preserve">, nên họ</w:t>
-      </w:r>
-      <w:r>
-        <w:t xml:space="preserve"> </w:t>
-      </w:r>
-      <w:r>
-        <w:rPr>
-          <w:bCs/>
-          <w:b/>
-        </w:rPr>
-        <w:t xml:space="preserve">xác định một pixel là</w:t>
-      </w:r>
-      <w:r>
-        <w:rPr>
-          <w:bCs/>
-          <w:b/>
-        </w:rPr>
-        <w:t xml:space="preserve"> </w:t>
-      </w:r>
-      <w:r>
-        <w:rPr>
-          <w:bCs/>
-          <w:b/>
-        </w:rPr>
-        <w:t xml:space="preserve">“</w:t>
-      </w:r>
-      <w:r>
-        <w:rPr>
-          <w:bCs/>
-          <w:b/>
-        </w:rPr>
-        <w:t xml:space="preserve">cháy</w:t>
-      </w:r>
-      <w:r>
-        <w:rPr>
-          <w:bCs/>
-          <w:b/>
-        </w:rPr>
-        <w:t xml:space="preserve">”</w:t>
-      </w:r>
-      <w:r>
-        <w:rPr>
-          <w:bCs/>
-          <w:b/>
-        </w:rPr>
-        <w:t xml:space="preserve"> </w:t>
-      </w:r>
-      <w:r>
-        <w:rPr>
-          <w:bCs/>
-          <w:b/>
-        </w:rPr>
-        <w:t xml:space="preserve">nếu ít nhất 2 thuật toán đồng ý.</w:t>
-      </w:r>
-      <w:r>
-        <w:t xml:space="preserve"> </w:t>
-      </w:r>
-      <w:r>
-        <w:t xml:space="preserve">### Preprocessing:</w:t>
-      </w:r>
-      <w:r>
-        <w:t xml:space="preserve"> </w:t>
-      </w:r>
-      <w:r>
-        <w:t xml:space="preserve">[[Pasted image 20250424144817.png]]</w:t>
+          <w:numId w:val="1015"/>
+        </w:numPr>
+        <w:pStyle w:val="Compact"/>
+      </w:pPr>
+      <w:r>
+        <w:t xml:space="preserve">"Since the three algorithms are not ground truth, they sometimes produce slightly different results", nên họ</w:t>
+      </w:r>
+      <w:r>
+        <w:t xml:space="preserve"> </w:t>
+      </w:r>
+      <w:r>
+        <w:rPr>
+          <w:bCs/>
+          <w:b/>
+        </w:rPr>
+        <w:t xml:space="preserve">xác định một pixel là “cháy” nếu ít nhất 2 thuật toán đồng ý.</w:t>
+      </w:r>
+    </w:p>
+    <w:bookmarkEnd w:id="22"/>
+    <w:bookmarkStart w:id="23" w:name="preprocessing"/>
+    <w:p>
+      <w:pPr>
+        <w:pStyle w:val="Heading3"/>
+      </w:pPr>
+      <w:r>
+        <w:t xml:space="preserve">Preprocessing:</w:t>
+      </w:r>
+    </w:p>
+    <w:p>
+      <w:pPr>
+        <w:pStyle w:val="FirstParagraph"/>
+      </w:pPr>
+      <w:r>
+        <w:t xml:space="preserve">![[Pasted image 20250424144817.png]]</w:t>
       </w:r>
     </w:p>
     <w:p>
       <w:pPr>
         <w:numPr>
           <w:ilvl w:val="0"/>
-          <w:numId w:val="1001"/>
+          <w:numId w:val="1017"/>
         </w:numPr>
         <w:pStyle w:val="Compact"/>
       </w:pPr>
@@ -979,7 +939,7 @@
       <w:pPr>
         <w:numPr>
           <w:ilvl w:val="0"/>
-          <w:numId w:val="1014"/>
+          <w:numId w:val="1018"/>
         </w:numPr>
         <w:pStyle w:val="Compact"/>
       </w:pPr>
@@ -991,7 +951,7 @@
       <w:pPr>
         <w:numPr>
           <w:ilvl w:val="1"/>
-          <w:numId w:val="1015"/>
+          <w:numId w:val="1019"/>
         </w:numPr>
         <w:pStyle w:val="Compact"/>
       </w:pPr>
@@ -1026,7 +986,7 @@
       <w:pPr>
         <w:numPr>
           <w:ilvl w:val="0"/>
-          <w:numId w:val="1014"/>
+          <w:numId w:val="1018"/>
         </w:numPr>
         <w:pStyle w:val="Compact"/>
       </w:pPr>
@@ -1038,7 +998,7 @@
       <w:pPr>
         <w:numPr>
           <w:ilvl w:val="1"/>
-          <w:numId w:val="1016"/>
+          <w:numId w:val="1020"/>
         </w:numPr>
         <w:pStyle w:val="Compact"/>
       </w:pPr>
@@ -1050,7 +1010,7 @@
       <w:pPr>
         <w:numPr>
           <w:ilvl w:val="1"/>
-          <w:numId w:val="1016"/>
+          <w:numId w:val="1020"/>
         </w:numPr>
         <w:pStyle w:val="Compact"/>
       </w:pPr>
@@ -1062,7 +1022,7 @@
       <w:pPr>
         <w:numPr>
           <w:ilvl w:val="1"/>
-          <w:numId w:val="1016"/>
+          <w:numId w:val="1020"/>
         </w:numPr>
         <w:pStyle w:val="Compact"/>
       </w:pPr>
@@ -1074,31 +1034,25 @@
       <w:pPr>
         <w:numPr>
           <w:ilvl w:val="0"/>
-          <w:numId w:val="1014"/>
+          <w:numId w:val="1018"/>
         </w:numPr>
         <w:pStyle w:val="Compact"/>
       </w:pPr>
       <w:r>
         <w:t xml:space="preserve">Chia nhỏ và gán nhãn lại:</w:t>
       </w:r>
-    </w:p>
-    <w:p>
-      <w:pPr>
-        <w:numPr>
-          <w:ilvl w:val="1"/>
-          <w:numId w:val="1017"/>
-        </w:numPr>
-        <w:pStyle w:val="Compact"/>
-      </w:pPr>
-      <w:r>
-        <w:t xml:space="preserve">Có ảnh gốc 256x256 và một fire mask tương ứng</w:t>
-      </w:r>
-    </w:p>
-    <w:p>
-      <w:pPr>
-        <w:numPr>
-          <w:ilvl w:val="1"/>
-          <w:numId w:val="1018"/>
+      <w:r>
+        <w:t xml:space="preserve"> </w:t>
+      </w:r>
+      <w:r>
+        <w:t xml:space="preserve">a. Có ảnh gốc 256x256 và một fire mask tương ứng</w:t>
+      </w:r>
+    </w:p>
+    <w:p>
+      <w:pPr>
+        <w:numPr>
+          <w:ilvl w:val="1"/>
+          <w:numId w:val="1021"/>
         </w:numPr>
         <w:pStyle w:val="Compact"/>
       </w:pPr>
@@ -1110,79 +1064,49 @@
       <w:pPr>
         <w:numPr>
           <w:ilvl w:val="1"/>
-          <w:numId w:val="1018"/>
+          <w:numId w:val="1021"/>
         </w:numPr>
         <w:pStyle w:val="Compact"/>
       </w:pPr>
       <w:r>
         <w:t xml:space="preserve">Họ chia ảnh gốc thành 16 ảnh nhỏ (64x64) và cũng chia fire mask tương ứng thành 16 phần</w:t>
       </w:r>
-    </w:p>
-    <w:p>
-      <w:pPr>
-        <w:numPr>
-          <w:ilvl w:val="1"/>
-          <w:numId w:val="1019"/>
-        </w:numPr>
-        <w:pStyle w:val="Compact"/>
-      </w:pPr>
-      <w:r>
-        <w:t xml:space="preserve">Cách gán nhãn mới:</w:t>
-      </w:r>
-    </w:p>
-    <w:p>
-      <w:pPr>
-        <w:numPr>
-          <w:ilvl w:val="1"/>
-          <w:numId w:val="1020"/>
-        </w:numPr>
-        <w:pStyle w:val="Compact"/>
-      </w:pPr>
-      <w:r>
-        <w:t xml:space="preserve">Nếu phần fire mask của ảnh nhỏ có bất kỳ điểm trắng nào → ảnh đó được gán nhãn</w:t>
-      </w:r>
-      <w:r>
-        <w:t xml:space="preserve"> </w:t>
-      </w:r>
-      <w:r>
-        <w:t xml:space="preserve">“</w:t>
-      </w:r>
-      <w:r>
-        <w:t xml:space="preserve">có cháy</w:t>
-      </w:r>
-      <w:r>
-        <w:t xml:space="preserve">”</w:t>
-      </w:r>
-    </w:p>
-    <w:p>
-      <w:pPr>
-        <w:numPr>
-          <w:ilvl w:val="1"/>
-          <w:numId w:val="1020"/>
-        </w:numPr>
-        <w:pStyle w:val="Compact"/>
-      </w:pPr>
-      <w:r>
-        <w:t xml:space="preserve">Nếu phần fire mask hoàn toàn đen → ảnh đó được gán nhãn</w:t>
-      </w:r>
-      <w:r>
-        <w:t xml:space="preserve"> </w:t>
-      </w:r>
-      <w:r>
-        <w:t xml:space="preserve">“</w:t>
-      </w:r>
-      <w:r>
-        <w:t xml:space="preserve">không cháy</w:t>
-      </w:r>
-      <w:r>
-        <w:t xml:space="preserve">”</w:t>
-      </w:r>
-    </w:p>
-    <w:p>
-      <w:pPr>
-        <w:numPr>
-          <w:ilvl w:val="1"/>
-          <w:numId w:val="1020"/>
+      <w:r>
+        <w:t xml:space="preserve"> </w:t>
+      </w:r>
+      <w:r>
+        <w:t xml:space="preserve">b. Cách gán nhãn mới:</w:t>
+      </w:r>
+    </w:p>
+    <w:p>
+      <w:pPr>
+        <w:numPr>
+          <w:ilvl w:val="1"/>
+          <w:numId w:val="1021"/>
+        </w:numPr>
+        <w:pStyle w:val="Compact"/>
+      </w:pPr>
+      <w:r>
+        <w:t xml:space="preserve">Nếu phần fire mask của ảnh nhỏ có bất kỳ điểm trắng nào → ảnh đó được gán nhãn "có cháy"</w:t>
+      </w:r>
+    </w:p>
+    <w:p>
+      <w:pPr>
+        <w:numPr>
+          <w:ilvl w:val="1"/>
+          <w:numId w:val="1021"/>
+        </w:numPr>
+        <w:pStyle w:val="Compact"/>
+      </w:pPr>
+      <w:r>
+        <w:t xml:space="preserve">Nếu phần fire mask hoàn toàn đen → ảnh đó được gán nhãn "không cháy"</w:t>
+      </w:r>
+    </w:p>
+    <w:p>
+      <w:pPr>
+        <w:numPr>
+          <w:ilvl w:val="1"/>
+          <w:numId w:val="1021"/>
         </w:numPr>
         <w:pStyle w:val="Compact"/>
       </w:pPr>
@@ -1195,42 +1119,34 @@
       <w:r>
         <w:t xml:space="preserve">Điều này đơn giản hóa bài toán để phù hợp với khả năng xử lý hạn chế của CubeSat.</w:t>
       </w:r>
-      <w:r>
-        <w:t xml:space="preserve"> </w:t>
-      </w:r>
-      <w:r>
-        <w:t xml:space="preserve">### Class imbalance</w:t>
+    </w:p>
+    <w:bookmarkEnd w:id="23"/>
+    <w:bookmarkStart w:id="24" w:name="class-imbalance"/>
+    <w:p>
+      <w:pPr>
+        <w:pStyle w:val="Heading3"/>
+      </w:pPr>
+      <w:r>
+        <w:t xml:space="preserve">Class imbalance</w:t>
       </w:r>
     </w:p>
     <w:p>
       <w:pPr>
         <w:numPr>
           <w:ilvl w:val="0"/>
-          <w:numId w:val="1021"/>
-        </w:numPr>
-        <w:pStyle w:val="Compact"/>
-      </w:pPr>
-      <w:r>
-        <w:t xml:space="preserve">Dữ liệu gốc được thiết kế cho pixel-level segmentation nên ngay cả ảnh chỉ có 1 pixel được classified là cháy thì cũng sẽ được labeled</w:t>
-      </w:r>
-      <w:r>
-        <w:t xml:space="preserve"> </w:t>
-      </w:r>
-      <w:r>
-        <w:t xml:space="preserve">“</w:t>
-      </w:r>
-      <w:r>
-        <w:t xml:space="preserve">có cháy</w:t>
-      </w:r>
-      <w:r>
-        <w:t xml:space="preserve">”</w:t>
+          <w:numId w:val="1022"/>
+        </w:numPr>
+        <w:pStyle w:val="Compact"/>
+      </w:pPr>
+      <w:r>
+        <w:t xml:space="preserve">Dữ liệu gốc được thiết kế cho pixel-level segmentation nên ngay cả ảnh chỉ có 1 pixel được classified là cháy thì cũng sẽ được labeled "có cháy"</w:t>
       </w:r>
     </w:p>
     <w:p>
       <w:pPr>
         <w:numPr>
           <w:ilvl w:val="0"/>
-          <w:numId w:val="1021"/>
+          <w:numId w:val="1022"/>
         </w:numPr>
         <w:pStyle w:val="Compact"/>
       </w:pPr>
@@ -1242,7 +1158,7 @@
       <w:pPr>
         <w:numPr>
           <w:ilvl w:val="0"/>
-          <w:numId w:val="1021"/>
+          <w:numId w:val="1022"/>
         </w:numPr>
         <w:pStyle w:val="Compact"/>
       </w:pPr>
@@ -1254,7 +1170,7 @@
       <w:pPr>
         <w:numPr>
           <w:ilvl w:val="0"/>
-          <w:numId w:val="1021"/>
+          <w:numId w:val="1022"/>
         </w:numPr>
         <w:pStyle w:val="Compact"/>
       </w:pPr>
@@ -1266,29 +1182,14 @@
         <w:t xml:space="preserve">Giải Pháp</w:t>
       </w:r>
       <w:r>
-        <w:t xml:space="preserve">: sử dụng undersampling, giảm số lượng mẫu từ lớp đa số (giảm số ảnh</w:t>
-      </w:r>
-      <w:r>
-        <w:t xml:space="preserve"> </w:t>
-      </w:r>
-      <w:r>
-        <w:t xml:space="preserve">“</w:t>
-      </w:r>
-      <w:r>
-        <w:t xml:space="preserve">không cháy</w:t>
-      </w:r>
-      <w:r>
-        <w:t xml:space="preserve">”</w:t>
-      </w:r>
-      <w:r>
-        <w:t xml:space="preserve">) với các ảnh được chọn ngẫu nhiên để tránh mất thông tin quan trọng</w:t>
+        <w:t xml:space="preserve">: sử dụng undersampling, giảm số lượng mẫu từ lớp đa số (giảm số ảnh "không cháy") với các ảnh được chọn ngẫu nhiên để tránh mất thông tin quan trọng</w:t>
       </w:r>
     </w:p>
     <w:p>
       <w:pPr>
         <w:numPr>
           <w:ilvl w:val="0"/>
-          <w:numId w:val="1021"/>
+          <w:numId w:val="1022"/>
         </w:numPr>
         <w:pStyle w:val="Compact"/>
       </w:pPr>
@@ -1307,73 +1208,49 @@
       <w:pPr>
         <w:numPr>
           <w:ilvl w:val="1"/>
-          <w:numId w:val="1022"/>
-        </w:numPr>
-        <w:pStyle w:val="Compact"/>
-      </w:pPr>
-      <w:r>
-        <w:t xml:space="preserve">Bộ dữ liệu cuối cùng dành cho binary classification deep-learning có 5.966 ảnh với tỷ lệ cân bằng giữa ảnh</w:t>
-      </w:r>
-      <w:r>
-        <w:t xml:space="preserve"> </w:t>
-      </w:r>
-      <w:r>
-        <w:t xml:space="preserve">“</w:t>
-      </w:r>
-      <w:r>
-        <w:t xml:space="preserve">có cháy</w:t>
-      </w:r>
-      <w:r>
-        <w:t xml:space="preserve">”</w:t>
-      </w:r>
-      <w:r>
-        <w:t xml:space="preserve"> </w:t>
-      </w:r>
-      <w:r>
-        <w:t xml:space="preserve">và</w:t>
-      </w:r>
-      <w:r>
-        <w:t xml:space="preserve"> </w:t>
-      </w:r>
-      <w:r>
-        <w:t xml:space="preserve">“</w:t>
-      </w:r>
-      <w:r>
-        <w:t xml:space="preserve">không cháy</w:t>
-      </w:r>
-      <w:r>
-        <w:t xml:space="preserve">”</w:t>
-      </w:r>
-    </w:p>
-    <w:p>
-      <w:pPr>
-        <w:numPr>
-          <w:ilvl w:val="1"/>
-          <w:numId w:val="1022"/>
+          <w:numId w:val="1023"/>
+        </w:numPr>
+        <w:pStyle w:val="Compact"/>
+      </w:pPr>
+      <w:r>
+        <w:t xml:space="preserve">Bộ dữ liệu cuối cùng dành cho binary classification deep-learning có 5.966 ảnh với tỷ lệ cân bằng giữa ảnh "có cháy" và "không cháy"</w:t>
+      </w:r>
+    </w:p>
+    <w:p>
+      <w:pPr>
+        <w:numPr>
+          <w:ilvl w:val="1"/>
+          <w:numId w:val="1023"/>
         </w:numPr>
         <w:pStyle w:val="Compact"/>
       </w:pPr>
       <w:r>
         <w:t xml:space="preserve">Cùng một tập hình ảnh được sử dụng cho cả quá trình huấn luyện và kiểm tra, không phụ thuộc vào việc có sử dụng kỹ thuật siêu phân giải hay không</w:t>
       </w:r>
-      <w:r>
-        <w:t xml:space="preserve"> </w:t>
-      </w:r>
-      <w:r>
-        <w:t xml:space="preserve">### Methods:</w:t>
-      </w:r>
-      <w:r>
-        <w:t xml:space="preserve"> </w:t>
-      </w:r>
-      <w:r>
-        <w:t xml:space="preserve">[[Pasted image 20250424144944.png]]</w:t>
+    </w:p>
+    <w:bookmarkEnd w:id="24"/>
+    <w:bookmarkStart w:id="25" w:name="methods"/>
+    <w:p>
+      <w:pPr>
+        <w:pStyle w:val="Heading3"/>
+      </w:pPr>
+      <w:r>
+        <w:t xml:space="preserve">Methods:</w:t>
+      </w:r>
+    </w:p>
+    <w:p>
+      <w:pPr>
+        <w:pStyle w:val="FirstParagraph"/>
+      </w:pPr>
+      <w:r>
+        <w:t xml:space="preserve">![[Pasted image 20250424144944.png]]</w:t>
       </w:r>
     </w:p>
     <w:p>
       <w:pPr>
         <w:numPr>
           <w:ilvl w:val="0"/>
-          <w:numId w:val="1021"/>
+          <w:numId w:val="1024"/>
         </w:numPr>
         <w:pStyle w:val="Compact"/>
       </w:pPr>
@@ -1389,7 +1266,7 @@
       <w:pPr>
         <w:numPr>
           <w:ilvl w:val="1"/>
-          <w:numId w:val="1023"/>
+          <w:numId w:val="1025"/>
         </w:numPr>
         <w:pStyle w:val="Compact"/>
       </w:pPr>
@@ -1408,7 +1285,7 @@
       <w:pPr>
         <w:numPr>
           <w:ilvl w:val="2"/>
-          <w:numId w:val="1024"/>
+          <w:numId w:val="1026"/>
         </w:numPr>
         <w:pStyle w:val="Compact"/>
       </w:pPr>
@@ -1420,7 +1297,7 @@
       <w:pPr>
         <w:numPr>
           <w:ilvl w:val="1"/>
-          <w:numId w:val="1023"/>
+          <w:numId w:val="1025"/>
         </w:numPr>
         <w:pStyle w:val="Compact"/>
       </w:pPr>
@@ -1442,7 +1319,7 @@
       <w:pPr>
         <w:numPr>
           <w:ilvl w:val="2"/>
-          <w:numId w:val="1025"/>
+          <w:numId w:val="1027"/>
         </w:numPr>
         <w:pStyle w:val="Compact"/>
       </w:pPr>
@@ -1467,23 +1344,23 @@
       <w:pPr>
         <w:numPr>
           <w:ilvl w:val="2"/>
+          <w:numId w:val="1027"/>
+        </w:numPr>
+        <w:pStyle w:val="Compact"/>
+      </w:pPr>
+      <w:r>
+        <w:t xml:space="preserve">Nghiên cứu sẽ so sánh hiệu quả phát hiện cháy rừng khi dùng SR so với khi không dùng SR (trên cùng ảnh và mô hình, flow xử lý dựa theo Figure2)</w:t>
+      </w:r>
+    </w:p>
+    <w:p>
+      <w:pPr>
+        <w:numPr>
+          <w:ilvl w:val="1"/>
           <w:numId w:val="1025"/>
         </w:numPr>
         <w:pStyle w:val="Compact"/>
       </w:pPr>
       <w:r>
-        <w:t xml:space="preserve">Nghiên cứu sẽ so sánh hiệu quả phát hiện cháy rừng khi dùng SR so với khi không dùng SR (trên cùng ảnh và mô hình, flow xử lý dựa theo Figure2)</w:t>
-      </w:r>
-    </w:p>
-    <w:p>
-      <w:pPr>
-        <w:numPr>
-          <w:ilvl w:val="1"/>
-          <w:numId w:val="1023"/>
-        </w:numPr>
-        <w:pStyle w:val="Compact"/>
-      </w:pPr>
-      <w:r>
         <w:t xml:space="preserve">Khó khăn khi áp dụng SR cho ảnh vệ tinh:</w:t>
       </w:r>
     </w:p>
@@ -1491,7 +1368,7 @@
       <w:pPr>
         <w:numPr>
           <w:ilvl w:val="2"/>
-          <w:numId w:val="1026"/>
+          <w:numId w:val="1028"/>
         </w:numPr>
         <w:pStyle w:val="Compact"/>
       </w:pPr>
@@ -1503,7 +1380,7 @@
       <w:pPr>
         <w:numPr>
           <w:ilvl w:val="2"/>
-          <w:numId w:val="1026"/>
+          <w:numId w:val="1028"/>
         </w:numPr>
         <w:pStyle w:val="Compact"/>
       </w:pPr>
@@ -1515,7 +1392,7 @@
       <w:pPr>
         <w:numPr>
           <w:ilvl w:val="2"/>
-          <w:numId w:val="1026"/>
+          <w:numId w:val="1028"/>
         </w:numPr>
         <w:pStyle w:val="Compact"/>
       </w:pPr>
@@ -1534,7 +1411,7 @@
       <w:pPr>
         <w:numPr>
           <w:ilvl w:val="0"/>
-          <w:numId w:val="1021"/>
+          <w:numId w:val="1024"/>
         </w:numPr>
         <w:pStyle w:val="Compact"/>
       </w:pPr>
@@ -1550,7 +1427,7 @@
       <w:pPr>
         <w:numPr>
           <w:ilvl w:val="1"/>
-          <w:numId w:val="1027"/>
+          <w:numId w:val="1029"/>
         </w:numPr>
         <w:pStyle w:val="Compact"/>
       </w:pPr>
@@ -1607,7 +1484,7 @@
       <w:pPr>
         <w:numPr>
           <w:ilvl w:val="1"/>
-          <w:numId w:val="1027"/>
+          <w:numId w:val="1029"/>
         </w:numPr>
         <w:pStyle w:val="Compact"/>
       </w:pPr>
@@ -1647,14 +1524,14 @@
         <w:t xml:space="preserve"> </w:t>
       </w:r>
       <w:r>
-        <w:t xml:space="preserve">[[Pasted image 20250424163256.png]]</w:t>
+        <w:t xml:space="preserve">![[Pasted image 20250424163256.png]]</w:t>
       </w:r>
     </w:p>
     <w:p>
       <w:pPr>
         <w:numPr>
           <w:ilvl w:val="0"/>
-          <w:numId w:val="1021"/>
+          <w:numId w:val="1024"/>
         </w:numPr>
         <w:pStyle w:val="Compact"/>
       </w:pPr>
@@ -1673,7 +1550,7 @@
       <w:pPr>
         <w:numPr>
           <w:ilvl w:val="1"/>
-          <w:numId w:val="1028"/>
+          <w:numId w:val="1030"/>
         </w:numPr>
         <w:pStyle w:val="Compact"/>
       </w:pPr>
@@ -1714,7 +1591,7 @@
       <w:pPr>
         <w:numPr>
           <w:ilvl w:val="1"/>
-          <w:numId w:val="1028"/>
+          <w:numId w:val="1030"/>
         </w:numPr>
         <w:pStyle w:val="Compact"/>
       </w:pPr>
@@ -1736,7 +1613,7 @@
       <w:pPr>
         <w:numPr>
           <w:ilvl w:val="1"/>
-          <w:numId w:val="1028"/>
+          <w:numId w:val="1030"/>
         </w:numPr>
         <w:pStyle w:val="Compact"/>
       </w:pPr>
@@ -1758,7 +1635,7 @@
       <w:pPr>
         <w:numPr>
           <w:ilvl w:val="0"/>
-          <w:numId w:val="1021"/>
+          <w:numId w:val="1024"/>
         </w:numPr>
         <w:pStyle w:val="Compact"/>
       </w:pPr>
@@ -1777,7 +1654,7 @@
       <w:pPr>
         <w:numPr>
           <w:ilvl w:val="1"/>
-          <w:numId w:val="1029"/>
+          <w:numId w:val="1031"/>
         </w:numPr>
         <w:pStyle w:val="Compact"/>
       </w:pPr>
@@ -1821,7 +1698,7 @@
       <w:pPr>
         <w:numPr>
           <w:ilvl w:val="1"/>
-          <w:numId w:val="1029"/>
+          <w:numId w:val="1031"/>
         </w:numPr>
         <w:pStyle w:val="Compact"/>
       </w:pPr>
@@ -1893,10 +1770,11 @@
         <w:t xml:space="preserve"> </w:t>
       </w:r>
       <w:r>
-        <w:t xml:space="preserve">[[Pasted image 20250424195347.png]]</w:t>
-      </w:r>
-    </w:p>
-    <w:bookmarkStart w:id="20" w:name="result"/>
+        <w:t xml:space="preserve">![[Pasted image 20250424195347.png]]</w:t>
+      </w:r>
+    </w:p>
+    <w:bookmarkEnd w:id="25"/>
+    <w:bookmarkStart w:id="26" w:name="result"/>
     <w:p>
       <w:pPr>
         <w:pStyle w:val="Heading3"/>
@@ -1909,9 +1787,8 @@
       <w:pPr>
         <w:numPr>
           <w:ilvl w:val="0"/>
-          <w:numId w:val="1030"/>
-        </w:numPr>
-        <w:pStyle w:val="Compact"/>
+          <w:numId w:val="1032"/>
+        </w:numPr>
       </w:pPr>
       <w:r>
         <w:rPr>
@@ -1928,7 +1805,7 @@
       <w:pPr>
         <w:numPr>
           <w:ilvl w:val="1"/>
-          <w:numId w:val="1031"/>
+          <w:numId w:val="1033"/>
         </w:numPr>
         <w:pStyle w:val="Compact"/>
       </w:pPr>
@@ -1950,7 +1827,7 @@
       <w:pPr>
         <w:numPr>
           <w:ilvl w:val="1"/>
-          <w:numId w:val="1031"/>
+          <w:numId w:val="1033"/>
         </w:numPr>
         <w:pStyle w:val="Compact"/>
       </w:pPr>
@@ -1977,16 +1854,15 @@
         <w:t xml:space="preserve"> </w:t>
       </w:r>
       <w:r>
-        <w:t xml:space="preserve">[[Pasted image 20250424201112.png]]</w:t>
+        <w:t xml:space="preserve">![[Pasted image 20250424201112.png]]</w:t>
       </w:r>
     </w:p>
     <w:p>
       <w:pPr>
         <w:numPr>
           <w:ilvl w:val="0"/>
-          <w:numId w:val="1030"/>
-        </w:numPr>
-        <w:pStyle w:val="Compact"/>
+          <w:numId w:val="1032"/>
+        </w:numPr>
       </w:pPr>
       <w:r>
         <w:rPr>
@@ -2000,7 +1876,7 @@
       <w:pPr>
         <w:numPr>
           <w:ilvl w:val="1"/>
-          <w:numId w:val="1032"/>
+          <w:numId w:val="1034"/>
         </w:numPr>
         <w:pStyle w:val="Compact"/>
       </w:pPr>
@@ -2032,7 +1908,7 @@
       <w:pPr>
         <w:numPr>
           <w:ilvl w:val="1"/>
-          <w:numId w:val="1032"/>
+          <w:numId w:val="1034"/>
         </w:numPr>
         <w:pStyle w:val="Compact"/>
       </w:pPr>
@@ -2043,7 +1919,7 @@
         <w:t xml:space="preserve"> </w:t>
       </w:r>
       <w:r>
-        <w:t xml:space="preserve">[[Pasted image 20250424201940.png]]</w:t>
+        <w:t xml:space="preserve">![[Pasted image 20250424201940.png]]</w:t>
       </w:r>
       <w:r>
         <w:t xml:space="preserve"> </w:t>
@@ -2101,7 +1977,7 @@
       <w:pPr>
         <w:numPr>
           <w:ilvl w:val="1"/>
-          <w:numId w:val="1032"/>
+          <w:numId w:val="1034"/>
         </w:numPr>
         <w:pStyle w:val="Compact"/>
       </w:pPr>
@@ -2169,38 +2045,37 @@
           <w:ilvl w:val="0"/>
           <w:numId w:val="1000"/>
         </w:numPr>
-        <w:pStyle w:val="Compact"/>
-      </w:pPr>
-      <w:r>
-        <w:t xml:space="preserve">[[Pasted image 20250424202702.png]]</w:t>
-      </w:r>
-      <w:r>
-        <w:br/>
+      </w:pPr>
+      <w:r>
+        <w:t xml:space="preserve">![[Pasted image 20250424202702.png]]</w:t>
       </w:r>
     </w:p>
     <w:p>
       <w:pPr>
         <w:numPr>
           <w:ilvl w:val="0"/>
-          <w:numId w:val="1030"/>
-        </w:numPr>
-        <w:pStyle w:val="Compact"/>
+          <w:numId w:val="1032"/>
+        </w:numPr>
       </w:pPr>
       <w:r>
         <w:t xml:space="preserve">Phân tích sâu hơn cho thấy các mô hình có xu hướng báo cháy nhầm (FP) nhiều hơn bỏ sót (FN), và điều này có thể được khắc phục bằng cách điều chỉnh ngưỡng hoặc tăng dữ liệu. Mặc dù P/R/F1 tương đương, điểm AUC cao hơn của ResNet cho thấy nó có khả năng phân biệt tổng thể tốt hơn, và có thể đạt hiệu suất cao hơn nếu tối ưu ngưỡng quyết định.</w:t>
       </w:r>
-      <w:r>
-        <w:t xml:space="preserve"> </w:t>
-      </w:r>
-      <w:r>
-        <w:t xml:space="preserve">### Conclusion Summary</w:t>
+    </w:p>
+    <w:bookmarkEnd w:id="26"/>
+    <w:bookmarkStart w:id="27" w:name="conclusion-summary"/>
+    <w:p>
+      <w:pPr>
+        <w:pStyle w:val="Heading3"/>
+      </w:pPr>
+      <w:r>
+        <w:t xml:space="preserve">Conclusion Summary</w:t>
       </w:r>
     </w:p>
     <w:p>
       <w:pPr>
         <w:numPr>
           <w:ilvl w:val="0"/>
-          <w:numId w:val="1030"/>
+          <w:numId w:val="1035"/>
         </w:numPr>
         <w:pStyle w:val="Compact"/>
       </w:pPr>
@@ -2316,15 +2191,19 @@
       <w:r>
         <w:t xml:space="preserve">để phù hợp với việc xử lý trên CubeSat.</w:t>
       </w:r>
-      <w:r>
-        <w:t xml:space="preserve"> </w:t>
-      </w:r>
-      <w:r>
-        <w:t xml:space="preserve"># References</w:t>
-      </w:r>
-    </w:p>
-    <w:bookmarkEnd w:id="20"/>
-    <w:bookmarkEnd w:id="21"/>
+    </w:p>
+    <w:bookmarkEnd w:id="27"/>
+    <w:bookmarkEnd w:id="28"/>
+    <w:bookmarkStart w:id="29" w:name="references"/>
+    <w:p>
+      <w:pPr>
+        <w:pStyle w:val="Heading1"/>
+      </w:pPr>
+      <w:r>
+        <w:t xml:space="preserve">References</w:t>
+      </w:r>
+    </w:p>
+    <w:bookmarkEnd w:id="29"/>
     <w:sectPr/>
   </w:body>
 </w:document>
@@ -2585,176 +2464,6 @@
     <w:lvl w:ilvl="8">
       <w:start w:val="1"/>
       <w:numFmt w:val="decimal"/>
-      <w:lvlText w:val="%9."/>
-      <w:lvlJc w:val="left"/>
-      <w:pPr>
-        <w:ind w:left="6480" w:hanging="480"/>
-      </w:pPr>
-    </w:lvl>
-  </w:abstractNum>
-  <w:abstractNum w:abstractNumId="99711">
-    <w:nsid w:val="A99711"/>
-    <w:multiLevelType w:val="multilevel"/>
-    <w:lvl w:ilvl="0">
-      <w:start w:val="1"/>
-      <w:numFmt w:val="lowerLetter"/>
-      <w:lvlText w:val="%1."/>
-      <w:lvlJc w:val="left"/>
-      <w:pPr>
-        <w:ind w:left="720" w:hanging="480"/>
-      </w:pPr>
-    </w:lvl>
-    <w:lvl w:ilvl="1">
-      <w:start w:val="1"/>
-      <w:numFmt w:val="lowerLetter"/>
-      <w:lvlText w:val="%2."/>
-      <w:lvlJc w:val="left"/>
-      <w:pPr>
-        <w:ind w:left="1440" w:hanging="480"/>
-      </w:pPr>
-    </w:lvl>
-    <w:lvl w:ilvl="2">
-      <w:start w:val="1"/>
-      <w:numFmt w:val="lowerLetter"/>
-      <w:lvlText w:val="%3."/>
-      <w:lvlJc w:val="left"/>
-      <w:pPr>
-        <w:ind w:left="2160" w:hanging="480"/>
-      </w:pPr>
-    </w:lvl>
-    <w:lvl w:ilvl="3">
-      <w:start w:val="1"/>
-      <w:numFmt w:val="lowerLetter"/>
-      <w:lvlText w:val="%4."/>
-      <w:lvlJc w:val="left"/>
-      <w:pPr>
-        <w:ind w:left="2880" w:hanging="480"/>
-      </w:pPr>
-    </w:lvl>
-    <w:lvl w:ilvl="4">
-      <w:start w:val="1"/>
-      <w:numFmt w:val="lowerLetter"/>
-      <w:lvlText w:val="%5."/>
-      <w:lvlJc w:val="left"/>
-      <w:pPr>
-        <w:ind w:left="3600" w:hanging="480"/>
-      </w:pPr>
-    </w:lvl>
-    <w:lvl w:ilvl="5">
-      <w:start w:val="1"/>
-      <w:numFmt w:val="lowerLetter"/>
-      <w:lvlText w:val="%6."/>
-      <w:lvlJc w:val="left"/>
-      <w:pPr>
-        <w:ind w:left="4320" w:hanging="480"/>
-      </w:pPr>
-    </w:lvl>
-    <w:lvl w:ilvl="6">
-      <w:start w:val="1"/>
-      <w:numFmt w:val="lowerLetter"/>
-      <w:lvlText w:val="%7."/>
-      <w:lvlJc w:val="left"/>
-      <w:pPr>
-        <w:ind w:left="5040" w:hanging="480"/>
-      </w:pPr>
-    </w:lvl>
-    <w:lvl w:ilvl="7">
-      <w:start w:val="1"/>
-      <w:numFmt w:val="lowerLetter"/>
-      <w:lvlText w:val="%8."/>
-      <w:lvlJc w:val="left"/>
-      <w:pPr>
-        <w:ind w:left="5760" w:hanging="480"/>
-      </w:pPr>
-    </w:lvl>
-    <w:lvl w:ilvl="8">
-      <w:start w:val="1"/>
-      <w:numFmt w:val="lowerLetter"/>
-      <w:lvlText w:val="%9."/>
-      <w:lvlJc w:val="left"/>
-      <w:pPr>
-        <w:ind w:left="6480" w:hanging="480"/>
-      </w:pPr>
-    </w:lvl>
-  </w:abstractNum>
-  <w:abstractNum w:abstractNumId="99712">
-    <w:nsid w:val="A99712"/>
-    <w:multiLevelType w:val="multilevel"/>
-    <w:lvl w:ilvl="0">
-      <w:start w:val="2"/>
-      <w:numFmt w:val="lowerLetter"/>
-      <w:lvlText w:val="%1."/>
-      <w:lvlJc w:val="left"/>
-      <w:pPr>
-        <w:ind w:left="720" w:hanging="480"/>
-      </w:pPr>
-    </w:lvl>
-    <w:lvl w:ilvl="1">
-      <w:start w:val="2"/>
-      <w:numFmt w:val="lowerLetter"/>
-      <w:lvlText w:val="%2."/>
-      <w:lvlJc w:val="left"/>
-      <w:pPr>
-        <w:ind w:left="1440" w:hanging="480"/>
-      </w:pPr>
-    </w:lvl>
-    <w:lvl w:ilvl="2">
-      <w:start w:val="2"/>
-      <w:numFmt w:val="lowerLetter"/>
-      <w:lvlText w:val="%3."/>
-      <w:lvlJc w:val="left"/>
-      <w:pPr>
-        <w:ind w:left="2160" w:hanging="480"/>
-      </w:pPr>
-    </w:lvl>
-    <w:lvl w:ilvl="3">
-      <w:start w:val="2"/>
-      <w:numFmt w:val="lowerLetter"/>
-      <w:lvlText w:val="%4."/>
-      <w:lvlJc w:val="left"/>
-      <w:pPr>
-        <w:ind w:left="2880" w:hanging="480"/>
-      </w:pPr>
-    </w:lvl>
-    <w:lvl w:ilvl="4">
-      <w:start w:val="2"/>
-      <w:numFmt w:val="lowerLetter"/>
-      <w:lvlText w:val="%5."/>
-      <w:lvlJc w:val="left"/>
-      <w:pPr>
-        <w:ind w:left="3600" w:hanging="480"/>
-      </w:pPr>
-    </w:lvl>
-    <w:lvl w:ilvl="5">
-      <w:start w:val="2"/>
-      <w:numFmt w:val="lowerLetter"/>
-      <w:lvlText w:val="%6."/>
-      <w:lvlJc w:val="left"/>
-      <w:pPr>
-        <w:ind w:left="4320" w:hanging="480"/>
-      </w:pPr>
-    </w:lvl>
-    <w:lvl w:ilvl="6">
-      <w:start w:val="2"/>
-      <w:numFmt w:val="lowerLetter"/>
-      <w:lvlText w:val="%7."/>
-      <w:lvlJc w:val="left"/>
-      <w:pPr>
-        <w:ind w:left="5040" w:hanging="480"/>
-      </w:pPr>
-    </w:lvl>
-    <w:lvl w:ilvl="7">
-      <w:start w:val="2"/>
-      <w:numFmt w:val="lowerLetter"/>
-      <w:lvlText w:val="%8."/>
-      <w:lvlJc w:val="left"/>
-      <w:pPr>
-        <w:ind w:left="5760" w:hanging="480"/>
-      </w:pPr>
-    </w:lvl>
-    <w:lvl w:ilvl="8">
-      <w:start w:val="2"/>
-      <w:numFmt w:val="lowerLetter"/>
       <w:lvlText w:val="%9."/>
       <w:lvlJc w:val="left"/>
       <w:pPr>
@@ -2805,6 +2514,18 @@
     <w:abstractNumId w:val="991"/>
   </w:num>
   <w:num w:numId="1014">
+    <w:abstractNumId w:val="991"/>
+  </w:num>
+  <w:num w:numId="1015">
+    <w:abstractNumId w:val="991"/>
+  </w:num>
+  <w:num w:numId="1016">
+    <w:abstractNumId w:val="991"/>
+  </w:num>
+  <w:num w:numId="1017">
+    <w:abstractNumId w:val="991"/>
+  </w:num>
+  <w:num w:numId="1018">
     <w:abstractNumId w:val="99411"/>
     <w:lvlOverride w:ilvl="0">
       <w:startOverride w:val="1"/>
@@ -2834,74 +2555,8 @@
       <w:startOverride w:val="1"/>
     </w:lvlOverride>
   </w:num>
-  <w:num w:numId="1015">
+  <w:num w:numId="1019">
     <w:abstractNumId w:val="991"/>
-  </w:num>
-  <w:num w:numId="1016">
-    <w:abstractNumId w:val="991"/>
-  </w:num>
-  <w:num w:numId="1017">
-    <w:abstractNumId w:val="99711"/>
-    <w:lvlOverride w:ilvl="0">
-      <w:startOverride w:val="1"/>
-    </w:lvlOverride>
-    <w:lvlOverride w:ilvl="1">
-      <w:startOverride w:val="1"/>
-    </w:lvlOverride>
-    <w:lvlOverride w:ilvl="2">
-      <w:startOverride w:val="1"/>
-    </w:lvlOverride>
-    <w:lvlOverride w:ilvl="3">
-      <w:startOverride w:val="1"/>
-    </w:lvlOverride>
-    <w:lvlOverride w:ilvl="4">
-      <w:startOverride w:val="1"/>
-    </w:lvlOverride>
-    <w:lvlOverride w:ilvl="5">
-      <w:startOverride w:val="1"/>
-    </w:lvlOverride>
-    <w:lvlOverride w:ilvl="6">
-      <w:startOverride w:val="1"/>
-    </w:lvlOverride>
-    <w:lvlOverride w:ilvl="7">
-      <w:startOverride w:val="1"/>
-    </w:lvlOverride>
-    <w:lvlOverride w:ilvl="8">
-      <w:startOverride w:val="1"/>
-    </w:lvlOverride>
-  </w:num>
-  <w:num w:numId="1018">
-    <w:abstractNumId w:val="991"/>
-  </w:num>
-  <w:num w:numId="1019">
-    <w:abstractNumId w:val="99712"/>
-    <w:lvlOverride w:ilvl="0">
-      <w:startOverride w:val="2"/>
-    </w:lvlOverride>
-    <w:lvlOverride w:ilvl="1">
-      <w:startOverride w:val="2"/>
-    </w:lvlOverride>
-    <w:lvlOverride w:ilvl="2">
-      <w:startOverride w:val="2"/>
-    </w:lvlOverride>
-    <w:lvlOverride w:ilvl="3">
-      <w:startOverride w:val="2"/>
-    </w:lvlOverride>
-    <w:lvlOverride w:ilvl="4">
-      <w:startOverride w:val="2"/>
-    </w:lvlOverride>
-    <w:lvlOverride w:ilvl="5">
-      <w:startOverride w:val="2"/>
-    </w:lvlOverride>
-    <w:lvlOverride w:ilvl="6">
-      <w:startOverride w:val="2"/>
-    </w:lvlOverride>
-    <w:lvlOverride w:ilvl="7">
-      <w:startOverride w:val="2"/>
-    </w:lvlOverride>
-    <w:lvlOverride w:ilvl="8">
-      <w:startOverride w:val="2"/>
-    </w:lvlOverride>
   </w:num>
   <w:num w:numId="1020">
     <w:abstractNumId w:val="991"/>
@@ -2913,6 +2568,12 @@
     <w:abstractNumId w:val="991"/>
   </w:num>
   <w:num w:numId="1023">
+    <w:abstractNumId w:val="991"/>
+  </w:num>
+  <w:num w:numId="1024">
+    <w:abstractNumId w:val="991"/>
+  </w:num>
+  <w:num w:numId="1025">
     <w:abstractNumId w:val="99411"/>
     <w:lvlOverride w:ilvl="0">
       <w:startOverride w:val="1"/>
@@ -2942,12 +2603,6 @@
       <w:startOverride w:val="1"/>
     </w:lvlOverride>
   </w:num>
-  <w:num w:numId="1024">
-    <w:abstractNumId w:val="991"/>
-  </w:num>
-  <w:num w:numId="1025">
-    <w:abstractNumId w:val="991"/>
-  </w:num>
   <w:num w:numId="1026">
     <w:abstractNumId w:val="991"/>
   </w:num>
@@ -2967,6 +2622,15 @@
     <w:abstractNumId w:val="991"/>
   </w:num>
   <w:num w:numId="1032">
+    <w:abstractNumId w:val="991"/>
+  </w:num>
+  <w:num w:numId="1033">
+    <w:abstractNumId w:val="991"/>
+  </w:num>
+  <w:num w:numId="1034">
+    <w:abstractNumId w:val="991"/>
+  </w:num>
+  <w:num w:numId="1035">
     <w:abstractNumId w:val="991"/>
   </w:num>
 </w:numbering>

</xml_diff>